<commit_message>
Update with express and webScraping
</commit_message>
<xml_diff>
--- a/a2/2024CSDa2Checklist.docx
+++ b/a2/2024CSDa2Checklist.docx
@@ -210,21 +210,7 @@
         <w:rPr>
           <w:rFonts w:ascii="Comic Sans MS" w:eastAsia="Comic Sans MS" w:hAnsi="Comic Sans MS" w:cs="Comic Sans MS"/>
         </w:rPr>
-        <w:t xml:space="preserve">When submitting your assignment electronically as a ZIP file, this document MUST be placed in a prominent place within the ZIP file.  If this document is </w:t>
-      </w:r>
-      <w:proofErr w:type="gramStart"/>
-      <w:r>
-        <w:rPr>
-          <w:rFonts w:ascii="Comic Sans MS" w:eastAsia="Comic Sans MS" w:hAnsi="Comic Sans MS" w:cs="Comic Sans MS"/>
-        </w:rPr>
-        <w:t>absent</w:t>
-      </w:r>
-      <w:proofErr w:type="gramEnd"/>
-      <w:r>
-        <w:rPr>
-          <w:rFonts w:ascii="Comic Sans MS" w:eastAsia="Comic Sans MS" w:hAnsi="Comic Sans MS" w:cs="Comic Sans MS"/>
-        </w:rPr>
-        <w:t xml:space="preserve"> you will not get a grade for this assessment.</w:t>
+        <w:t>When submitting your assignment electronically as a ZIP file, this document MUST be placed in a prominent place within the ZIP file.  If this document is absent you will not get a grade for this assessment.</w:t>
       </w:r>
     </w:p>
     <w:p>
@@ -850,7 +836,7 @@
               </w:placeholder>
               <w15:appearance w15:val="hidden"/>
               <w14:checkbox>
-                <w14:checked w14:val="0"/>
+                <w14:checked w14:val="1"/>
                 <w14:checkedState w14:val="2612" w14:font="MS Gothic"/>
                 <w14:uncheckedState w14:val="2610" w14:font="MS Gothic"/>
               </w14:checkbox>
@@ -860,7 +846,7 @@
                 <w:rPr>
                   <w:rFonts w:ascii="MS Gothic" w:eastAsia="MS Gothic" w:hAnsi="MS Gothic" w:cs="LMSans12-Regular" w:hint="eastAsia"/>
                 </w:rPr>
-                <w:t>☐</w:t>
+                <w:t>☒</w:t>
               </w:r>
             </w:sdtContent>
           </w:sdt>
@@ -1098,7 +1084,7 @@
               </w:placeholder>
               <w15:appearance w15:val="hidden"/>
               <w14:checkbox>
-                <w14:checked w14:val="0"/>
+                <w14:checked w14:val="1"/>
                 <w14:checkedState w14:val="2612" w14:font="MS Gothic"/>
                 <w14:uncheckedState w14:val="2610" w14:font="MS Gothic"/>
               </w14:checkbox>
@@ -1108,7 +1094,7 @@
                 <w:rPr>
                   <w:rFonts w:ascii="MS Gothic" w:eastAsia="MS Gothic" w:hAnsi="MS Gothic" w:cs="LMSans12-Regular" w:hint="eastAsia"/>
                 </w:rPr>
-                <w:t>☐</w:t>
+                <w:t>☒</w:t>
               </w:r>
             </w:sdtContent>
           </w:sdt>
@@ -1774,21 +1760,7 @@
         <w:rPr>
           <w:rFonts w:ascii="Comic Sans MS" w:eastAsia="Comic Sans MS" w:hAnsi="Comic Sans MS" w:cs="Comic Sans MS"/>
         </w:rPr>
-        <w:t xml:space="preserve">Show correct </w:t>
-      </w:r>
-      <w:proofErr w:type="gramStart"/>
-      <w:r>
-        <w:rPr>
-          <w:rFonts w:ascii="Comic Sans MS" w:eastAsia="Comic Sans MS" w:hAnsi="Comic Sans MS" w:cs="Comic Sans MS"/>
-        </w:rPr>
-        <w:t>Round</w:t>
-      </w:r>
-      <w:proofErr w:type="gramEnd"/>
-      <w:r>
-        <w:rPr>
-          <w:rFonts w:ascii="Comic Sans MS" w:eastAsia="Comic Sans MS" w:hAnsi="Comic Sans MS" w:cs="Comic Sans MS"/>
-        </w:rPr>
-        <w:t xml:space="preserve"> label between navigation buttons </w:t>
+        <w:t xml:space="preserve">Show correct Round label between navigation buttons </w:t>
       </w:r>
       <w:r>
         <w:rPr>
@@ -3220,18 +3192,8 @@
           <w:sz w:val="24"/>
           <w:szCs w:val="24"/>
         </w:rPr>
-        <w:t xml:space="preserve">code </w:t>
-      </w:r>
-      <w:proofErr w:type="gramStart"/>
-      <w:r>
-        <w:rPr>
-          <w:rFonts w:ascii="Comic Sans MS" w:hAnsi="Comic Sans MS" w:cs="LMSans12-Regular"/>
-          <w:sz w:val="24"/>
-          <w:szCs w:val="24"/>
-        </w:rPr>
-        <w:t>performance</w:t>
-      </w:r>
-      <w:proofErr w:type="gramEnd"/>
+        <w:t>code performance</w:t>
+      </w:r>
     </w:p>
     <w:p>
       <w:pPr>
@@ -5050,6 +5012,7 @@
     <w:rsidRoot w:val="00483102"/>
     <w:rsid w:val="00025499"/>
     <w:rsid w:val="00117CDB"/>
+    <w:rsid w:val="00144E87"/>
     <w:rsid w:val="00483102"/>
     <w:rsid w:val="006C5D2F"/>
     <w:rsid w:val="00766917"/>

</xml_diff>